<commit_message>
Refactoring weaponry to avoid instanceof and downcasting
Utilising enums and interfaces in place of instanceof and downcasting in
Player, and in Firearm related actions and subclasses.
</commit_message>
<xml_diff>
--- a/design-docs/City Plan.docx
+++ b/design-docs/City Plan.docx
@@ -82,15 +82,7 @@
           <w:sz w:val="20"/>
           <w:szCs w:val="20"/>
         </w:rPr>
-        <w:t xml:space="preserve"> 0123456789</w:t>
-      </w:r>
-      <w:r>
-        <w:rPr>
-          <w:rFonts w:ascii="Courier New" w:hAnsi="Courier New" w:cs="Courier New"/>
-          <w:sz w:val="20"/>
-          <w:szCs w:val="20"/>
-        </w:rPr>
-        <w:t>0123456789012345678901234567890123456789012345678901234567890123456789</w:t>
+        <w:t xml:space="preserve"> 01234567890123456789012345678901234567890123456789012345678901234567890123456789</w:t>
       </w:r>
     </w:p>
     <w:p>
@@ -163,7 +155,6 @@
       <w:r>
         <w:rPr>
           <w:rFonts w:ascii="Courier New" w:hAnsi="Courier New" w:cs="Courier New"/>
-          <w:color w:val="E6E6FA"/>
           <w:sz w:val="20"/>
           <w:szCs w:val="20"/>
         </w:rPr>
@@ -259,7 +250,6 @@
       <w:r>
         <w:rPr>
           <w:rFonts w:ascii="Courier New" w:hAnsi="Courier New" w:cs="Courier New"/>
-          <w:color w:val="E6E6FA"/>
           <w:sz w:val="20"/>
           <w:szCs w:val="20"/>
         </w:rPr>
@@ -389,7 +379,6 @@
       <w:r>
         <w:rPr>
           <w:rFonts w:ascii="Courier New" w:hAnsi="Courier New" w:cs="Courier New"/>
-          <w:color w:val="E6E6FA"/>
           <w:sz w:val="20"/>
           <w:szCs w:val="20"/>
         </w:rPr>
@@ -555,7 +544,6 @@
       <w:r>
         <w:rPr>
           <w:rFonts w:ascii="Courier New" w:hAnsi="Courier New" w:cs="Courier New"/>
-          <w:color w:val="E6E6FA"/>
           <w:sz w:val="20"/>
           <w:szCs w:val="20"/>
         </w:rPr>
@@ -757,7 +745,6 @@
       <w:r>
         <w:rPr>
           <w:rFonts w:ascii="Courier New" w:hAnsi="Courier New" w:cs="Courier New"/>
-          <w:color w:val="E6E6FA"/>
           <w:sz w:val="20"/>
           <w:szCs w:val="20"/>
         </w:rPr>
@@ -941,7 +928,6 @@
       <w:r>
         <w:rPr>
           <w:rFonts w:ascii="Courier New" w:hAnsi="Courier New" w:cs="Courier New"/>
-          <w:color w:val="E6E6FA"/>
           <w:sz w:val="20"/>
           <w:szCs w:val="20"/>
         </w:rPr>
@@ -1089,7 +1075,6 @@
       <w:r>
         <w:rPr>
           <w:rFonts w:ascii="Courier New" w:hAnsi="Courier New" w:cs="Courier New"/>
-          <w:color w:val="E6E6FA"/>
           <w:sz w:val="20"/>
           <w:szCs w:val="20"/>
         </w:rPr>
@@ -1255,7 +1240,6 @@
       <w:r>
         <w:rPr>
           <w:rFonts w:ascii="Courier New" w:hAnsi="Courier New" w:cs="Courier New"/>
-          <w:color w:val="E6E6FA"/>
           <w:sz w:val="20"/>
           <w:szCs w:val="20"/>
         </w:rPr>
@@ -1385,7 +1369,6 @@
       <w:r>
         <w:rPr>
           <w:rFonts w:ascii="Courier New" w:hAnsi="Courier New" w:cs="Courier New"/>
-          <w:color w:val="E6E6FA"/>
           <w:sz w:val="20"/>
           <w:szCs w:val="20"/>
         </w:rPr>
@@ -1551,7 +1534,6 @@
       <w:r>
         <w:rPr>
           <w:rFonts w:ascii="Courier New" w:hAnsi="Courier New" w:cs="Courier New"/>
-          <w:color w:val="E6E6FA"/>
           <w:sz w:val="20"/>
           <w:szCs w:val="20"/>
         </w:rPr>
@@ -1717,7 +1699,6 @@
       <w:r>
         <w:rPr>
           <w:rFonts w:ascii="Courier New" w:hAnsi="Courier New" w:cs="Courier New"/>
-          <w:color w:val="E6E6FA"/>
           <w:sz w:val="20"/>
           <w:szCs w:val="20"/>
         </w:rPr>
@@ -1811,7 +1792,6 @@
       <w:r>
         <w:rPr>
           <w:rFonts w:ascii="Courier New" w:hAnsi="Courier New" w:cs="Courier New"/>
-          <w:color w:val="E6E6FA"/>
           <w:sz w:val="20"/>
           <w:szCs w:val="20"/>
         </w:rPr>
@@ -1941,7 +1921,6 @@
       <w:r>
         <w:rPr>
           <w:rFonts w:ascii="Courier New" w:hAnsi="Courier New" w:cs="Courier New"/>
-          <w:color w:val="E6E6FA"/>
           <w:sz w:val="20"/>
           <w:szCs w:val="20"/>
         </w:rPr>
@@ -2053,7 +2032,6 @@
       <w:r>
         <w:rPr>
           <w:rFonts w:ascii="Courier New" w:hAnsi="Courier New" w:cs="Courier New"/>
-          <w:color w:val="E6E6FA"/>
           <w:sz w:val="20"/>
           <w:szCs w:val="20"/>
         </w:rPr>
@@ -2165,7 +2143,6 @@
       <w:r>
         <w:rPr>
           <w:rFonts w:ascii="Courier New" w:hAnsi="Courier New" w:cs="Courier New"/>
-          <w:color w:val="E6E6FA"/>
           <w:sz w:val="20"/>
           <w:szCs w:val="20"/>
         </w:rPr>
@@ -2259,7 +2236,6 @@
       <w:r>
         <w:rPr>
           <w:rFonts w:ascii="Courier New" w:hAnsi="Courier New" w:cs="Courier New"/>
-          <w:color w:val="E6E6FA"/>
           <w:sz w:val="20"/>
           <w:szCs w:val="20"/>
         </w:rPr>
@@ -2371,7 +2347,6 @@
       <w:r>
         <w:rPr>
           <w:rFonts w:ascii="Courier New" w:hAnsi="Courier New" w:cs="Courier New"/>
-          <w:color w:val="E6E6FA"/>
           <w:sz w:val="20"/>
           <w:szCs w:val="20"/>
         </w:rPr>
@@ -2447,7 +2422,6 @@
       <w:r>
         <w:rPr>
           <w:rFonts w:ascii="Courier New" w:hAnsi="Courier New" w:cs="Courier New"/>
-          <w:color w:val="E6E6FA"/>
           <w:sz w:val="20"/>
           <w:szCs w:val="20"/>
         </w:rPr>
@@ -2505,7 +2479,6 @@
       <w:r>
         <w:rPr>
           <w:rFonts w:ascii="Courier New" w:hAnsi="Courier New" w:cs="Courier New"/>
-          <w:color w:val="E6E6FA"/>
           <w:sz w:val="20"/>
           <w:szCs w:val="20"/>
         </w:rPr>
@@ -2581,7 +2554,6 @@
       <w:r>
         <w:rPr>
           <w:rFonts w:ascii="Courier New" w:hAnsi="Courier New" w:cs="Courier New"/>
-          <w:color w:val="E6E6FA"/>
           <w:sz w:val="20"/>
           <w:szCs w:val="20"/>
         </w:rPr>
@@ -2675,7 +2647,6 @@
       <w:r>
         <w:rPr>
           <w:rFonts w:ascii="Courier New" w:hAnsi="Courier New" w:cs="Courier New"/>
-          <w:color w:val="E6E6FA"/>
           <w:sz w:val="20"/>
           <w:szCs w:val="20"/>
         </w:rPr>
@@ -2769,7 +2740,6 @@
       <w:r>
         <w:rPr>
           <w:rFonts w:ascii="Courier New" w:hAnsi="Courier New" w:cs="Courier New"/>
-          <w:color w:val="E6E6FA"/>
           <w:sz w:val="20"/>
           <w:szCs w:val="20"/>
         </w:rPr>
@@ -2863,7 +2833,6 @@
       <w:r>
         <w:rPr>
           <w:rFonts w:ascii="Courier New" w:hAnsi="Courier New" w:cs="Courier New"/>
-          <w:color w:val="E6E6FA"/>
           <w:sz w:val="20"/>
           <w:szCs w:val="20"/>
         </w:rPr>
@@ -2986,7 +2955,6 @@
       <w:r>
         <w:rPr>
           <w:rFonts w:ascii="Courier New" w:hAnsi="Courier New" w:cs="Courier New"/>
-          <w:color w:val="E6E6FA"/>
           <w:sz w:val="20"/>
           <w:szCs w:val="20"/>
         </w:rPr>
@@ -3098,7 +3066,6 @@
       <w:r>
         <w:rPr>
           <w:rFonts w:ascii="Courier New" w:hAnsi="Courier New" w:cs="Courier New"/>
-          <w:color w:val="E6E6FA"/>
           <w:sz w:val="20"/>
           <w:szCs w:val="20"/>
         </w:rPr>

</xml_diff>